<commit_message>
k so time doesn't work in text boxes apparently. Implemented Home button text, command line header initialized
</commit_message>
<xml_diff>
--- a/Final Project Proposal.docx
+++ b/Final Project Proposal.docx
@@ -1322,70 +1322,6 @@
           <w:sz w:val="22"/>
           <w:szCs w:val="22"/>
         </w:rPr>
-        <w:t xml:space="preserve">Allegro </w:t>
-      </w:r>
-      <w:r>
-        <w:rPr>
-          <w:color w:val="000000"/>
-          <w:sz w:val="22"/>
-          <w:szCs w:val="22"/>
-        </w:rPr>
-        <w:t>Multimedia</w:t>
-      </w:r>
-      <w:r>
-        <w:rPr>
-          <w:color w:val="000000"/>
-          <w:sz w:val="22"/>
-          <w:szCs w:val="22"/>
-        </w:rPr>
-        <w:t xml:space="preserve"> Library for C/C++</w:t>
-      </w:r>
-      <w:r>
-        <w:rPr>
-          <w:color w:val="000000"/>
-          <w:sz w:val="22"/>
-          <w:szCs w:val="22"/>
-        </w:rPr>
-        <w:t xml:space="preserve"> (</w:t>
-      </w:r>
-      <w:r>
-        <w:rPr>
-          <w:color w:val="000000"/>
-          <w:sz w:val="22"/>
-          <w:szCs w:val="22"/>
-        </w:rPr>
-        <w:t>Open Source</w:t>
-      </w:r>
-      <w:r>
-        <w:rPr>
-          <w:color w:val="000000"/>
-          <w:sz w:val="22"/>
-          <w:szCs w:val="22"/>
-        </w:rPr>
-        <w:t>)</w:t>
-      </w:r>
-    </w:p>
-    <w:p>
-      <w:pPr>
-        <w:pStyle w:val="NormalWeb"/>
-        <w:numPr>
-          <w:ilvl w:val="0"/>
-          <w:numId w:val="3"/>
-        </w:numPr>
-        <w:spacing w:before="0" w:beforeAutospacing="0" w:after="0" w:afterAutospacing="0"/>
-        <w:textAlignment w:val="baseline"/>
-        <w:rPr>
-          <w:color w:val="000000"/>
-          <w:sz w:val="22"/>
-          <w:szCs w:val="22"/>
-        </w:rPr>
-      </w:pPr>
-      <w:r>
-        <w:rPr>
-          <w:color w:val="000000"/>
-          <w:sz w:val="22"/>
-          <w:szCs w:val="22"/>
-        </w:rPr>
         <w:t>Microsoft Visual Studio Community 2017 IDE for C/C++</w:t>
       </w:r>
     </w:p>
@@ -1562,8 +1498,6 @@
         </w:rPr>
         <w:t>Basic management of funds</w:t>
       </w:r>
-      <w:bookmarkStart w:id="0" w:name="_GoBack"/>
-      <w:bookmarkEnd w:id="0"/>
     </w:p>
     <w:p>
       <w:pPr>
@@ -1644,6 +1578,32 @@
         </w:rPr>
         <w:t>Optional features</w:t>
       </w:r>
+    </w:p>
+    <w:p>
+      <w:pPr>
+        <w:pStyle w:val="NormalWeb"/>
+        <w:numPr>
+          <w:ilvl w:val="0"/>
+          <w:numId w:val="5"/>
+        </w:numPr>
+        <w:spacing w:before="0" w:beforeAutospacing="0" w:after="0" w:afterAutospacing="0"/>
+        <w:textAlignment w:val="baseline"/>
+        <w:rPr>
+          <w:color w:val="000000"/>
+          <w:sz w:val="22"/>
+          <w:szCs w:val="22"/>
+        </w:rPr>
+      </w:pPr>
+      <w:r>
+        <w:rPr>
+          <w:color w:val="000000"/>
+          <w:sz w:val="22"/>
+          <w:szCs w:val="22"/>
+        </w:rPr>
+        <w:t>Basically everything</w:t>
+      </w:r>
+      <w:bookmarkStart w:id="0" w:name="_GoBack"/>
+      <w:bookmarkEnd w:id="0"/>
     </w:p>
     <w:sectPr>
       <w:pgSz w:w="12240" w:h="15840"/>

</xml_diff>

<commit_message>
Major indices (BITMCI) complete but are not sorted, a few bug fixes regarding CTD, still need to add more fortune quotes, as of now project is 80% complete.
</commit_message>
<xml_diff>
--- a/Final Project Proposal.docx
+++ b/Final Project Proposal.docx
@@ -986,6 +986,23 @@
         </w:rPr>
         <w:t>Investments indices</w:t>
       </w:r>
+      <w:r>
+        <w:rPr>
+          <w:color w:val="000000"/>
+          <w:sz w:val="22"/>
+          <w:szCs w:val="22"/>
+        </w:rPr>
+        <w:t xml:space="preserve"> </w:t>
+      </w:r>
+      <w:r>
+        <w:rPr>
+          <w:i/>
+          <w:color w:val="000000"/>
+          <w:sz w:val="22"/>
+          <w:szCs w:val="22"/>
+        </w:rPr>
+        <w:t>fake</w:t>
+      </w:r>
     </w:p>
     <w:p>
       <w:pPr>
@@ -1010,6 +1027,23 @@
         </w:rPr>
         <w:t>Stock prices (S&amp;P/TSX/NYSE/NASDAQ)</w:t>
       </w:r>
+      <w:r>
+        <w:rPr>
+          <w:color w:val="000000"/>
+          <w:sz w:val="22"/>
+          <w:szCs w:val="22"/>
+        </w:rPr>
+        <w:t xml:space="preserve"> </w:t>
+      </w:r>
+      <w:r>
+        <w:rPr>
+          <w:i/>
+          <w:color w:val="000000"/>
+          <w:sz w:val="22"/>
+          <w:szCs w:val="22"/>
+        </w:rPr>
+        <w:t>real</w:t>
+      </w:r>
     </w:p>
     <w:p>
       <w:pPr>
@@ -1034,6 +1068,23 @@
         </w:rPr>
         <w:t>S&amp;P/TSX Composite Index</w:t>
       </w:r>
+      <w:r>
+        <w:rPr>
+          <w:color w:val="000000"/>
+          <w:sz w:val="22"/>
+          <w:szCs w:val="22"/>
+        </w:rPr>
+        <w:t xml:space="preserve"> </w:t>
+      </w:r>
+      <w:r>
+        <w:rPr>
+          <w:i/>
+          <w:color w:val="000000"/>
+          <w:sz w:val="22"/>
+          <w:szCs w:val="22"/>
+        </w:rPr>
+        <w:t>real</w:t>
+      </w:r>
     </w:p>
     <w:p>
       <w:pPr>
@@ -1166,6 +1217,23 @@
         </w:rPr>
         <w:t>ajor indices and commodities</w:t>
       </w:r>
+      <w:r>
+        <w:rPr>
+          <w:color w:val="000000"/>
+          <w:sz w:val="22"/>
+          <w:szCs w:val="22"/>
+        </w:rPr>
+        <w:t xml:space="preserve"> </w:t>
+      </w:r>
+      <w:r>
+        <w:rPr>
+          <w:i/>
+          <w:color w:val="000000"/>
+          <w:sz w:val="22"/>
+          <w:szCs w:val="22"/>
+        </w:rPr>
+        <w:t>fake</w:t>
+      </w:r>
     </w:p>
     <w:p>
       <w:pPr>
@@ -1190,6 +1258,23 @@
         </w:rPr>
         <w:t>Quotes</w:t>
       </w:r>
+      <w:r>
+        <w:rPr>
+          <w:color w:val="000000"/>
+          <w:sz w:val="22"/>
+          <w:szCs w:val="22"/>
+        </w:rPr>
+        <w:t xml:space="preserve"> </w:t>
+      </w:r>
+      <w:r>
+        <w:rPr>
+          <w:i/>
+          <w:color w:val="000000"/>
+          <w:sz w:val="22"/>
+          <w:szCs w:val="22"/>
+        </w:rPr>
+        <w:t>fake</w:t>
+      </w:r>
     </w:p>
     <w:p>
       <w:pPr>
@@ -1230,6 +1315,23 @@
         </w:rPr>
         <w:t xml:space="preserve"> (active/passive)</w:t>
       </w:r>
+      <w:r>
+        <w:rPr>
+          <w:color w:val="000000"/>
+          <w:sz w:val="22"/>
+          <w:szCs w:val="22"/>
+        </w:rPr>
+        <w:t xml:space="preserve"> </w:t>
+      </w:r>
+      <w:r>
+        <w:rPr>
+          <w:i/>
+          <w:color w:val="000000"/>
+          <w:sz w:val="22"/>
+          <w:szCs w:val="22"/>
+        </w:rPr>
+        <w:t>fake</w:t>
+      </w:r>
     </w:p>
     <w:p>
       <w:pPr>
@@ -1424,7 +1526,33 @@
           <w:sz w:val="22"/>
           <w:szCs w:val="22"/>
         </w:rPr>
-        <w:t>Custom GUI design</w:t>
+        <w:t>Custom</w:t>
+      </w:r>
+      <w:r>
+        <w:rPr>
+          <w:color w:val="000000"/>
+          <w:sz w:val="22"/>
+          <w:szCs w:val="22"/>
+        </w:rPr>
+        <w:t xml:space="preserve"> </w:t>
+      </w:r>
+      <w:bookmarkStart w:id="0" w:name="_GoBack"/>
+      <w:bookmarkEnd w:id="0"/>
+      <w:r>
+        <w:rPr>
+          <w:color w:val="000000"/>
+          <w:sz w:val="22"/>
+          <w:szCs w:val="22"/>
+        </w:rPr>
+        <w:t>graphics</w:t>
+      </w:r>
+      <w:r>
+        <w:rPr>
+          <w:color w:val="000000"/>
+          <w:sz w:val="22"/>
+          <w:szCs w:val="22"/>
+        </w:rPr>
+        <w:t xml:space="preserve"> design</w:t>
       </w:r>
     </w:p>
     <w:p>
@@ -1602,8 +1730,6 @@
         </w:rPr>
         <w:t>Basically everything</w:t>
       </w:r>
-      <w:bookmarkStart w:id="0" w:name="_GoBack"/>
-      <w:bookmarkEnd w:id="0"/>
     </w:p>
     <w:sectPr>
       <w:pgSz w:w="12240" w:h="15840"/>

</xml_diff>

<commit_message>
updated final project proposal. final draft.
</commit_message>
<xml_diff>
--- a/Final Project Proposal.docx
+++ b/Final Project Proposal.docx
@@ -689,7 +689,23 @@
           <w:iCs/>
           <w:color w:val="000000"/>
         </w:rPr>
-        <w:t xml:space="preserve"> Desktop Banking App is an e-banking application to keep track of the customer’s essential daily banking needs which includes, but is not limited to managing funds, paying bills, and electronic transfers of funds. This will be developed using C++ language with the assistance of </w:t>
+        <w:t xml:space="preserve"> Desktop Banking App is an e</w:t>
+      </w:r>
+      <w:r>
+        <w:rPr>
+          <w:rFonts w:ascii="Times New Roman" w:eastAsia="Times New Roman" w:hAnsi="Times New Roman" w:cs="Times New Roman"/>
+          <w:iCs/>
+          <w:color w:val="000000"/>
+        </w:rPr>
+        <w:t xml:space="preserve">lectronic </w:t>
+      </w:r>
+      <w:r>
+        <w:rPr>
+          <w:rFonts w:ascii="Times New Roman" w:eastAsia="Times New Roman" w:hAnsi="Times New Roman" w:cs="Times New Roman"/>
+          <w:iCs/>
+          <w:color w:val="000000"/>
+        </w:rPr>
+        <w:t xml:space="preserve">banking application to keep track of the customer’s essential daily banking needs which includes, but is not limited to managing funds, paying bills, and electronic transfers of funds. This will be developed using C++ language with the assistance of </w:t>
       </w:r>
       <w:r>
         <w:rPr>
@@ -840,39 +856,78 @@
     </w:p>
     <w:p>
       <w:pPr>
+        <w:pStyle w:val="NormalWeb"/>
         <w:numPr>
           <w:ilvl w:val="0"/>
           <w:numId w:val="1"/>
         </w:numPr>
-        <w:spacing w:after="0" w:line="240" w:lineRule="auto"/>
+        <w:spacing w:before="0" w:beforeAutospacing="0" w:after="0" w:afterAutospacing="0"/>
         <w:textAlignment w:val="baseline"/>
         <w:rPr>
-          <w:rFonts w:ascii="Times New Roman" w:eastAsia="Times New Roman" w:hAnsi="Times New Roman" w:cs="Times New Roman"/>
-          <w:color w:val="000000"/>
-        </w:rPr>
-      </w:pPr>
-      <w:r>
-        <w:rPr>
-          <w:rFonts w:ascii="Times New Roman" w:eastAsia="Times New Roman" w:hAnsi="Times New Roman" w:cs="Times New Roman"/>
-          <w:color w:val="000000"/>
-        </w:rPr>
-        <w:t xml:space="preserve">Paying bills with any of customers’ accounts with </w:t>
-      </w:r>
+          <w:color w:val="000000"/>
+          <w:sz w:val="22"/>
+          <w:szCs w:val="22"/>
+        </w:rPr>
+      </w:pPr>
       <w:proofErr w:type="spellStart"/>
       <w:r>
         <w:rPr>
-          <w:rFonts w:ascii="Times New Roman" w:eastAsia="Times New Roman" w:hAnsi="Times New Roman" w:cs="Times New Roman"/>
-          <w:color w:val="000000"/>
+          <w:color w:val="000000"/>
+          <w:sz w:val="22"/>
+          <w:szCs w:val="22"/>
         </w:rPr>
         <w:t>BITBank</w:t>
       </w:r>
       <w:proofErr w:type="spellEnd"/>
       <w:r>
         <w:rPr>
-          <w:rFonts w:ascii="Times New Roman" w:eastAsia="Times New Roman" w:hAnsi="Times New Roman" w:cs="Times New Roman"/>
-          <w:color w:val="000000"/>
-        </w:rPr>
-        <w:t>™ app</w:t>
+          <w:color w:val="000000"/>
+          <w:sz w:val="22"/>
+          <w:szCs w:val="22"/>
+        </w:rPr>
+        <w:t xml:space="preserve">™ </w:t>
+      </w:r>
+      <w:proofErr w:type="spellStart"/>
+      <w:r>
+        <w:rPr>
+          <w:color w:val="000000"/>
+          <w:sz w:val="22"/>
+          <w:szCs w:val="22"/>
+        </w:rPr>
+        <w:t>iSpend</w:t>
+      </w:r>
+      <w:proofErr w:type="spellEnd"/>
+      <w:r>
+        <w:rPr>
+          <w:color w:val="000000"/>
+          <w:sz w:val="22"/>
+          <w:szCs w:val="22"/>
+        </w:rPr>
+        <w:t>™</w:t>
+      </w:r>
+    </w:p>
+    <w:p>
+      <w:pPr>
+        <w:pStyle w:val="NormalWeb"/>
+        <w:numPr>
+          <w:ilvl w:val="1"/>
+          <w:numId w:val="1"/>
+        </w:numPr>
+        <w:spacing w:before="0" w:beforeAutospacing="0" w:after="0" w:afterAutospacing="0"/>
+        <w:textAlignment w:val="baseline"/>
+        <w:rPr>
+          <w:color w:val="000000"/>
+          <w:sz w:val="22"/>
+          <w:szCs w:val="22"/>
+        </w:rPr>
+      </w:pPr>
+      <w:r>
+        <w:rPr>
+          <w:color w:val="000000"/>
+          <w:sz w:val="22"/>
+          <w:szCs w:val="22"/>
+        </w:rPr>
+        <w:t>Tracks spending in a more graphical representation</w:t>
       </w:r>
     </w:p>
     <w:p>
@@ -925,6 +980,96 @@
           <w:color w:val="000000"/>
         </w:rPr>
         <w:t>other vendors/bank accounts</w:t>
+      </w:r>
+    </w:p>
+    <w:p>
+      <w:pPr>
+        <w:pStyle w:val="NormalWeb"/>
+        <w:numPr>
+          <w:ilvl w:val="0"/>
+          <w:numId w:val="1"/>
+        </w:numPr>
+        <w:spacing w:before="0" w:beforeAutospacing="0" w:after="0" w:afterAutospacing="0"/>
+        <w:textAlignment w:val="baseline"/>
+        <w:rPr>
+          <w:color w:val="000000"/>
+          <w:sz w:val="22"/>
+          <w:szCs w:val="22"/>
+        </w:rPr>
+      </w:pPr>
+      <w:r>
+        <w:rPr>
+          <w:color w:val="000000"/>
+          <w:sz w:val="22"/>
+          <w:szCs w:val="22"/>
+        </w:rPr>
+        <w:t>Account credentials encryption (Caesar encryption)</w:t>
+      </w:r>
+    </w:p>
+    <w:p>
+      <w:pPr>
+        <w:pStyle w:val="NormalWeb"/>
+        <w:numPr>
+          <w:ilvl w:val="0"/>
+          <w:numId w:val="1"/>
+        </w:numPr>
+        <w:spacing w:before="0" w:beforeAutospacing="0" w:after="0" w:afterAutospacing="0"/>
+        <w:textAlignment w:val="baseline"/>
+        <w:rPr>
+          <w:color w:val="000000"/>
+          <w:sz w:val="22"/>
+          <w:szCs w:val="22"/>
+        </w:rPr>
+      </w:pPr>
+      <w:r>
+        <w:rPr>
+          <w:color w:val="000000"/>
+          <w:sz w:val="22"/>
+          <w:szCs w:val="22"/>
+        </w:rPr>
+        <w:t>Markets and Research</w:t>
+      </w:r>
+    </w:p>
+    <w:p>
+      <w:pPr>
+        <w:pStyle w:val="NormalWeb"/>
+        <w:numPr>
+          <w:ilvl w:val="1"/>
+          <w:numId w:val="1"/>
+        </w:numPr>
+        <w:spacing w:before="0" w:beforeAutospacing="0" w:after="0" w:afterAutospacing="0"/>
+        <w:textAlignment w:val="baseline"/>
+        <w:rPr>
+          <w:color w:val="000000"/>
+          <w:sz w:val="22"/>
+          <w:szCs w:val="22"/>
+        </w:rPr>
+      </w:pPr>
+      <w:r>
+        <w:rPr>
+          <w:color w:val="000000"/>
+          <w:sz w:val="22"/>
+          <w:szCs w:val="22"/>
+        </w:rPr>
+        <w:t xml:space="preserve">Major indices and commodities </w:t>
+      </w:r>
+      <w:r>
+        <w:rPr>
+          <w:i/>
+          <w:color w:val="000000"/>
+          <w:sz w:val="22"/>
+          <w:szCs w:val="22"/>
+        </w:rPr>
+        <w:t>fak</w:t>
+      </w:r>
+      <w:r>
+        <w:rPr>
+          <w:i/>
+          <w:color w:val="000000"/>
+          <w:sz w:val="22"/>
+          <w:szCs w:val="22"/>
+        </w:rPr>
+        <w:t>e</w:t>
       </w:r>
     </w:p>
     <w:p>
@@ -1044,6 +1189,15 @@
         </w:rPr>
         <w:t>real</w:t>
       </w:r>
+      <w:r>
+        <w:rPr>
+          <w:i/>
+          <w:color w:val="000000"/>
+          <w:sz w:val="22"/>
+          <w:szCs w:val="22"/>
+        </w:rPr>
+        <w:t>/live</w:t>
+      </w:r>
     </w:p>
     <w:p>
       <w:pPr>
@@ -1085,6 +1239,52 @@
         </w:rPr>
         <w:t>real</w:t>
       </w:r>
+      <w:r>
+        <w:rPr>
+          <w:i/>
+          <w:color w:val="000000"/>
+          <w:sz w:val="22"/>
+          <w:szCs w:val="22"/>
+        </w:rPr>
+        <w:t>/live</w:t>
+      </w:r>
+    </w:p>
+    <w:p>
+      <w:pPr>
+        <w:numPr>
+          <w:ilvl w:val="0"/>
+          <w:numId w:val="2"/>
+        </w:numPr>
+        <w:spacing w:after="0" w:line="240" w:lineRule="auto"/>
+        <w:textAlignment w:val="baseline"/>
+        <w:rPr>
+          <w:rFonts w:ascii="Times New Roman" w:eastAsia="Times New Roman" w:hAnsi="Times New Roman" w:cs="Times New Roman"/>
+          <w:color w:val="000000"/>
+        </w:rPr>
+      </w:pPr>
+      <w:r>
+        <w:rPr>
+          <w:rFonts w:ascii="Times New Roman" w:eastAsia="Times New Roman" w:hAnsi="Times New Roman" w:cs="Times New Roman"/>
+          <w:color w:val="000000"/>
+        </w:rPr>
+        <w:t xml:space="preserve">Paying bills with any of customers’ accounts with </w:t>
+      </w:r>
+      <w:proofErr w:type="spellStart"/>
+      <w:r>
+        <w:rPr>
+          <w:rFonts w:ascii="Times New Roman" w:eastAsia="Times New Roman" w:hAnsi="Times New Roman" w:cs="Times New Roman"/>
+          <w:color w:val="000000"/>
+        </w:rPr>
+        <w:t>BITBank</w:t>
+      </w:r>
+      <w:proofErr w:type="spellEnd"/>
+      <w:r>
+        <w:rPr>
+          <w:rFonts w:ascii="Times New Roman" w:eastAsia="Times New Roman" w:hAnsi="Times New Roman" w:cs="Times New Roman"/>
+          <w:color w:val="000000"/>
+        </w:rPr>
+        <w:t>™ app</w:t>
+      </w:r>
     </w:p>
     <w:p>
       <w:pPr>
@@ -1101,65 +1301,30 @@
           <w:szCs w:val="22"/>
         </w:rPr>
       </w:pPr>
-      <w:proofErr w:type="spellStart"/>
-      <w:r>
-        <w:rPr>
-          <w:color w:val="000000"/>
-          <w:sz w:val="22"/>
-          <w:szCs w:val="22"/>
-        </w:rPr>
-        <w:t>BITBank</w:t>
-      </w:r>
-      <w:proofErr w:type="spellEnd"/>
-      <w:r>
-        <w:rPr>
-          <w:color w:val="000000"/>
-          <w:sz w:val="22"/>
-          <w:szCs w:val="22"/>
-        </w:rPr>
-        <w:t xml:space="preserve">™ </w:t>
-      </w:r>
-      <w:proofErr w:type="spellStart"/>
-      <w:r>
-        <w:rPr>
-          <w:color w:val="000000"/>
-          <w:sz w:val="22"/>
-          <w:szCs w:val="22"/>
-        </w:rPr>
-        <w:t>iSpend</w:t>
-      </w:r>
-      <w:proofErr w:type="spellEnd"/>
-      <w:r>
-        <w:rPr>
-          <w:color w:val="000000"/>
-          <w:sz w:val="22"/>
-          <w:szCs w:val="22"/>
-        </w:rPr>
-        <w:t>™</w:t>
-      </w:r>
-    </w:p>
-    <w:p>
-      <w:pPr>
-        <w:pStyle w:val="NormalWeb"/>
-        <w:numPr>
-          <w:ilvl w:val="1"/>
-          <w:numId w:val="2"/>
-        </w:numPr>
-        <w:spacing w:before="0" w:beforeAutospacing="0" w:after="0" w:afterAutospacing="0"/>
-        <w:textAlignment w:val="baseline"/>
-        <w:rPr>
-          <w:color w:val="000000"/>
-          <w:sz w:val="22"/>
-          <w:szCs w:val="22"/>
-        </w:rPr>
-      </w:pPr>
-      <w:r>
-        <w:rPr>
-          <w:color w:val="000000"/>
-          <w:sz w:val="22"/>
-          <w:szCs w:val="22"/>
-        </w:rPr>
-        <w:t>Tracks spending in a more graphical representation</w:t>
+      <w:r>
+        <w:rPr>
+          <w:color w:val="000000"/>
+          <w:sz w:val="22"/>
+          <w:szCs w:val="22"/>
+        </w:rPr>
+        <w:t>Quotes</w:t>
+      </w:r>
+      <w:r>
+        <w:rPr>
+          <w:color w:val="000000"/>
+          <w:sz w:val="22"/>
+          <w:szCs w:val="22"/>
+        </w:rPr>
+        <w:t xml:space="preserve"> </w:t>
+      </w:r>
+      <w:r>
+        <w:rPr>
+          <w:i/>
+          <w:color w:val="000000"/>
+          <w:sz w:val="22"/>
+          <w:szCs w:val="22"/>
+        </w:rPr>
+        <w:t>fake</w:t>
       </w:r>
     </w:p>
     <w:p>
@@ -1183,39 +1348,23 @@
           <w:sz w:val="22"/>
           <w:szCs w:val="22"/>
         </w:rPr>
-        <w:t>Markets and Research</w:t>
-      </w:r>
-    </w:p>
-    <w:p>
-      <w:pPr>
-        <w:pStyle w:val="NormalWeb"/>
-        <w:numPr>
-          <w:ilvl w:val="1"/>
-          <w:numId w:val="2"/>
-        </w:numPr>
-        <w:spacing w:before="0" w:beforeAutospacing="0" w:after="0" w:afterAutospacing="0"/>
-        <w:textAlignment w:val="baseline"/>
-        <w:rPr>
-          <w:color w:val="000000"/>
-          <w:sz w:val="22"/>
-          <w:szCs w:val="22"/>
-        </w:rPr>
-      </w:pPr>
-      <w:r>
-        <w:rPr>
-          <w:color w:val="000000"/>
-          <w:sz w:val="22"/>
-          <w:szCs w:val="22"/>
-        </w:rPr>
-        <w:t>M</w:t>
-      </w:r>
-      <w:r>
-        <w:rPr>
-          <w:color w:val="000000"/>
-          <w:sz w:val="22"/>
-          <w:szCs w:val="22"/>
-        </w:rPr>
-        <w:t>ajor indices and commodities</w:t>
+        <w:t>Mutual</w:t>
+      </w:r>
+      <w:r>
+        <w:rPr>
+          <w:color w:val="000000"/>
+          <w:sz w:val="22"/>
+          <w:szCs w:val="22"/>
+        </w:rPr>
+        <w:t xml:space="preserve"> Funds</w:t>
+      </w:r>
+      <w:r>
+        <w:rPr>
+          <w:color w:val="000000"/>
+          <w:sz w:val="22"/>
+          <w:szCs w:val="22"/>
+        </w:rPr>
+        <w:t xml:space="preserve"> (active/passive)</w:t>
       </w:r>
       <w:r>
         <w:rPr>
@@ -1233,128 +1382,6 @@
           <w:szCs w:val="22"/>
         </w:rPr>
         <w:t>fake</w:t>
-      </w:r>
-    </w:p>
-    <w:p>
-      <w:pPr>
-        <w:pStyle w:val="NormalWeb"/>
-        <w:numPr>
-          <w:ilvl w:val="0"/>
-          <w:numId w:val="2"/>
-        </w:numPr>
-        <w:spacing w:before="0" w:beforeAutospacing="0" w:after="0" w:afterAutospacing="0"/>
-        <w:textAlignment w:val="baseline"/>
-        <w:rPr>
-          <w:color w:val="000000"/>
-          <w:sz w:val="22"/>
-          <w:szCs w:val="22"/>
-        </w:rPr>
-      </w:pPr>
-      <w:r>
-        <w:rPr>
-          <w:color w:val="000000"/>
-          <w:sz w:val="22"/>
-          <w:szCs w:val="22"/>
-        </w:rPr>
-        <w:t>Quotes</w:t>
-      </w:r>
-      <w:r>
-        <w:rPr>
-          <w:color w:val="000000"/>
-          <w:sz w:val="22"/>
-          <w:szCs w:val="22"/>
-        </w:rPr>
-        <w:t xml:space="preserve"> </w:t>
-      </w:r>
-      <w:r>
-        <w:rPr>
-          <w:i/>
-          <w:color w:val="000000"/>
-          <w:sz w:val="22"/>
-          <w:szCs w:val="22"/>
-        </w:rPr>
-        <w:t>fake</w:t>
-      </w:r>
-    </w:p>
-    <w:p>
-      <w:pPr>
-        <w:pStyle w:val="NormalWeb"/>
-        <w:numPr>
-          <w:ilvl w:val="0"/>
-          <w:numId w:val="2"/>
-        </w:numPr>
-        <w:spacing w:before="0" w:beforeAutospacing="0" w:after="0" w:afterAutospacing="0"/>
-        <w:textAlignment w:val="baseline"/>
-        <w:rPr>
-          <w:color w:val="000000"/>
-          <w:sz w:val="22"/>
-          <w:szCs w:val="22"/>
-        </w:rPr>
-      </w:pPr>
-      <w:r>
-        <w:rPr>
-          <w:color w:val="000000"/>
-          <w:sz w:val="22"/>
-          <w:szCs w:val="22"/>
-        </w:rPr>
-        <w:t>Mutual</w:t>
-      </w:r>
-      <w:r>
-        <w:rPr>
-          <w:color w:val="000000"/>
-          <w:sz w:val="22"/>
-          <w:szCs w:val="22"/>
-        </w:rPr>
-        <w:t xml:space="preserve"> Funds</w:t>
-      </w:r>
-      <w:r>
-        <w:rPr>
-          <w:color w:val="000000"/>
-          <w:sz w:val="22"/>
-          <w:szCs w:val="22"/>
-        </w:rPr>
-        <w:t xml:space="preserve"> (active/passive)</w:t>
-      </w:r>
-      <w:r>
-        <w:rPr>
-          <w:color w:val="000000"/>
-          <w:sz w:val="22"/>
-          <w:szCs w:val="22"/>
-        </w:rPr>
-        <w:t xml:space="preserve"> </w:t>
-      </w:r>
-      <w:r>
-        <w:rPr>
-          <w:i/>
-          <w:color w:val="000000"/>
-          <w:sz w:val="22"/>
-          <w:szCs w:val="22"/>
-        </w:rPr>
-        <w:t>fake</w:t>
-      </w:r>
-    </w:p>
-    <w:p>
-      <w:pPr>
-        <w:pStyle w:val="NormalWeb"/>
-        <w:numPr>
-          <w:ilvl w:val="0"/>
-          <w:numId w:val="2"/>
-        </w:numPr>
-        <w:spacing w:before="0" w:beforeAutospacing="0" w:after="0" w:afterAutospacing="0"/>
-        <w:textAlignment w:val="baseline"/>
-        <w:rPr>
-          <w:color w:val="000000"/>
-          <w:sz w:val="22"/>
-          <w:szCs w:val="22"/>
-        </w:rPr>
-      </w:pPr>
-      <w:r>
-        <w:rPr>
-          <w:color w:val="000000"/>
-          <w:sz w:val="22"/>
-          <w:szCs w:val="22"/>
-        </w:rPr>
-        <w:t>Account credentials encryption (Caesar encryption)</w:t>
       </w:r>
     </w:p>
     <w:p>
@@ -1430,6 +1457,32 @@
     <w:p>
       <w:pPr>
         <w:pStyle w:val="NormalWeb"/>
+        <w:numPr>
+          <w:ilvl w:val="0"/>
+          <w:numId w:val="3"/>
+        </w:numPr>
+        <w:spacing w:before="0" w:beforeAutospacing="0" w:after="0" w:afterAutospacing="0"/>
+        <w:textAlignment w:val="baseline"/>
+        <w:rPr>
+          <w:color w:val="000000"/>
+          <w:sz w:val="22"/>
+          <w:szCs w:val="22"/>
+        </w:rPr>
+      </w:pPr>
+      <w:r>
+        <w:rPr>
+          <w:color w:val="000000"/>
+          <w:sz w:val="22"/>
+          <w:szCs w:val="22"/>
+        </w:rPr>
+        <w:t>Windows Forms</w:t>
+      </w:r>
+      <w:bookmarkStart w:id="0" w:name="_GoBack"/>
+      <w:bookmarkEnd w:id="0"/>
+    </w:p>
+    <w:p>
+      <w:pPr>
+        <w:pStyle w:val="NormalWeb"/>
         <w:spacing w:before="0" w:beforeAutospacing="0" w:after="0" w:afterAutospacing="0"/>
         <w:textAlignment w:val="baseline"/>
         <w:rPr>
@@ -1534,17 +1587,7 @@
           <w:sz w:val="22"/>
           <w:szCs w:val="22"/>
         </w:rPr>
-        <w:t xml:space="preserve"> </w:t>
-      </w:r>
-      <w:bookmarkStart w:id="0" w:name="_GoBack"/>
-      <w:bookmarkEnd w:id="0"/>
-      <w:r>
-        <w:rPr>
-          <w:color w:val="000000"/>
-          <w:sz w:val="22"/>
-          <w:szCs w:val="22"/>
-        </w:rPr>
-        <w:t>graphics</w:t>
+        <w:t xml:space="preserve"> graphics</w:t>
       </w:r>
       <w:r>
         <w:rPr>

</xml_diff>